<commit_message>
changed to masters thesis
</commit_message>
<xml_diff>
--- a/digitale_Vorlage_Abschlussarbeit_TechFak_ENG.docx
+++ b/digitale_Vorlage_Abschlussarbeit_TechFak_ENG.docx
@@ -343,7 +343,31 @@
                                 <w:szCs w:val="80"/>
                                 <w:lang w:val="en-US"/>
                               </w:rPr>
-                              <w:t>Master Thesis</w:t>
+                              <w:t>Master</w:t>
+                            </w:r>
+                            <w:r>
+                              <w:rPr>
+                                <w:rFonts w:cs="Arial"/>
+                                <w:b/>
+                                <w:bCs/>
+                                <w:color w:val="FFFFFF" w:themeColor="background1"/>
+                                <w:sz w:val="80"/>
+                                <w:szCs w:val="80"/>
+                                <w:lang w:val="en-US"/>
+                              </w:rPr>
+                              <w:t>’s</w:t>
+                            </w:r>
+                            <w:r>
+                              <w:rPr>
+                                <w:rFonts w:cs="Arial"/>
+                                <w:b/>
+                                <w:bCs/>
+                                <w:color w:val="FFFFFF" w:themeColor="background1"/>
+                                <w:sz w:val="80"/>
+                                <w:szCs w:val="80"/>
+                                <w:lang w:val="en-US"/>
+                              </w:rPr>
+                              <w:t xml:space="preserve"> Thesis</w:t>
                             </w:r>
                           </w:p>
                         </w:txbxContent>
@@ -393,7 +417,31 @@
                           <w:szCs w:val="80"/>
                           <w:lang w:val="en-US"/>
                         </w:rPr>
-                        <w:t>Master Thesis</w:t>
+                        <w:t>Master</w:t>
+                      </w:r>
+                      <w:r>
+                        <w:rPr>
+                          <w:rFonts w:cs="Arial"/>
+                          <w:b/>
+                          <w:bCs/>
+                          <w:color w:val="FFFFFF" w:themeColor="background1"/>
+                          <w:sz w:val="80"/>
+                          <w:szCs w:val="80"/>
+                          <w:lang w:val="en-US"/>
+                        </w:rPr>
+                        <w:t>’s</w:t>
+                      </w:r>
+                      <w:r>
+                        <w:rPr>
+                          <w:rFonts w:cs="Arial"/>
+                          <w:b/>
+                          <w:bCs/>
+                          <w:color w:val="FFFFFF" w:themeColor="background1"/>
+                          <w:sz w:val="80"/>
+                          <w:szCs w:val="80"/>
+                          <w:lang w:val="en-US"/>
+                        </w:rPr>
+                        <w:t xml:space="preserve"> Thesis</w:t>
                       </w:r>
                     </w:p>
                   </w:txbxContent>

</xml_diff>